<commit_message>
login form is complete
</commit_message>
<xml_diff>
--- a/information.docx
+++ b/information.docx
@@ -162,6 +162,9 @@
             <w:pPr>
               <w:jc w:val="center"/>
             </w:pPr>
+            <w:r>
+              <w:t>Access Form</w:t>
+            </w:r>
           </w:p>
         </w:tc>
         <w:tc>
@@ -173,6 +176,15 @@
             <w:pPr>
               <w:jc w:val="center"/>
             </w:pPr>
+            <w:r>
+              <w:rPr>
+                <w:rFonts w:ascii="Cascadia Mono" w:hAnsi="Cascadia Mono" w:cs="Cascadia Mono"/>
+                <w:color w:val="A31515"/>
+                <w:sz w:val="19"/>
+                <w:szCs w:val="19"/>
+              </w:rPr>
+              <w:t>TAJERBASHI</w:t>
+            </w:r>
           </w:p>
         </w:tc>
         <w:tc>

</xml_diff>